<commit_message>
updated Postman Login Examples. Deliverable 3 complete
</commit_message>
<xml_diff>
--- a/EXTRA_RESOURCES_AND_DIAGRAMS/Postman_Login_Examples.docx
+++ b/EXTRA_RESOURCES_AND_DIAGRAMS/Postman_Login_Examples.docx
@@ -12,6 +12,9 @@
     </w:p>
     <w:p>
       <w:r>
+        <w:rPr>
+          <w:noProof/>
+        </w:rPr>
         <w:drawing>
           <wp:inline distT="0" distB="0" distL="0" distR="0" wp14:anchorId="251BC218" wp14:editId="67388B0D">
             <wp:extent cx="5943600" cy="3051175"/>
@@ -65,6 +68,9 @@
     </w:p>
     <w:p>
       <w:r>
+        <w:rPr>
+          <w:noProof/>
+        </w:rPr>
         <w:drawing>
           <wp:inline distT="0" distB="0" distL="0" distR="0" wp14:anchorId="12165DF4" wp14:editId="53B2AE5D">
             <wp:extent cx="5943600" cy="3266440"/>
@@ -119,6 +125,9 @@
     </w:p>
     <w:p>
       <w:r>
+        <w:rPr>
+          <w:noProof/>
+        </w:rPr>
         <w:drawing>
           <wp:inline distT="0" distB="0" distL="0" distR="0" wp14:anchorId="5741A307" wp14:editId="2B0C18C3">
             <wp:extent cx="5943600" cy="3255010"/>
@@ -172,6 +181,9 @@
     </w:p>
     <w:p>
       <w:r>
+        <w:rPr>
+          <w:noProof/>
+        </w:rPr>
         <w:drawing>
           <wp:inline distT="0" distB="0" distL="0" distR="0" wp14:anchorId="60DB3BAE" wp14:editId="41D31547">
             <wp:extent cx="5943600" cy="3473450"/>
@@ -217,13 +229,86 @@
     <w:p>
       <w:r>
         <w:lastRenderedPageBreak/>
-        <w:t xml:space="preserve">*for some reason, Postman needs it to be classified as a Bearer Token instead of a JWT Bearer, even though JWT is used to </w:t>
+        <w:t>*</w:t>
+      </w:r>
+      <w:proofErr w:type="gramStart"/>
+      <w:r>
+        <w:t>for</w:t>
+      </w:r>
+      <w:proofErr w:type="gramEnd"/>
+      <w:r>
+        <w:t xml:space="preserve"> some reason, Postman needs it to be classified as a Bearer Token instead of a JWT Bearer, even though JWT is used to </w:t>
       </w:r>
       <w:r>
         <w:t>sign/</w:t>
       </w:r>
       <w:r>
-        <w:t>generate it.</w:t>
+        <w:t>generate</w:t>
+      </w:r>
+      <w:r>
+        <w:t>/verify</w:t>
+      </w:r>
+      <w:r>
+        <w:t xml:space="preserve"> </w:t>
+      </w:r>
+      <w:r>
+        <w:t>the token</w:t>
+      </w:r>
+      <w:r>
+        <w:t>.</w:t>
+      </w:r>
+    </w:p>
+    <w:p/>
+    <w:p>
+      <w:pPr>
+        <w:pStyle w:val="Heading1"/>
+      </w:pPr>
+      <w:r>
+        <w:t>Accessing Protected Resource – No/Invalid Token (View all employees - updated)</w:t>
+      </w:r>
+    </w:p>
+    <w:p>
+      <w:r>
+        <w:drawing>
+          <wp:inline distT="0" distB="0" distL="0" distR="0" wp14:anchorId="7519AB32" wp14:editId="76463B34">
+            <wp:extent cx="5943600" cy="3235960"/>
+            <wp:effectExtent l="19050" t="19050" r="19050" b="21590"/>
+            <wp:docPr id="1362709312" name="Picture 1"/>
+            <wp:cNvGraphicFramePr>
+              <a:graphicFrameLocks xmlns:a="http://schemas.openxmlformats.org/drawingml/2006/main" noChangeAspect="1"/>
+            </wp:cNvGraphicFramePr>
+            <a:graphic xmlns:a="http://schemas.openxmlformats.org/drawingml/2006/main">
+              <a:graphicData uri="http://schemas.openxmlformats.org/drawingml/2006/picture">
+                <pic:pic xmlns:pic="http://schemas.openxmlformats.org/drawingml/2006/picture">
+                  <pic:nvPicPr>
+                    <pic:cNvPr id="1362709312" name=""/>
+                    <pic:cNvPicPr/>
+                  </pic:nvPicPr>
+                  <pic:blipFill>
+                    <a:blip r:embed="rId9"/>
+                    <a:stretch>
+                      <a:fillRect/>
+                    </a:stretch>
+                  </pic:blipFill>
+                  <pic:spPr>
+                    <a:xfrm>
+                      <a:off x="0" y="0"/>
+                      <a:ext cx="5943600" cy="3235960"/>
+                    </a:xfrm>
+                    <a:prstGeom prst="rect">
+                      <a:avLst/>
+                    </a:prstGeom>
+                    <a:ln>
+                      <a:solidFill>
+                        <a:schemeClr val="tx1"/>
+                      </a:solidFill>
+                    </a:ln>
+                  </pic:spPr>
+                </pic:pic>
+              </a:graphicData>
+            </a:graphic>
+          </wp:inline>
+        </w:drawing>
       </w:r>
     </w:p>
     <w:sectPr>

</xml_diff>